<commit_message>
Changed all Word documents to get today's date when they get opened
</commit_message>
<xml_diff>
--- a/report/ABOS_ReportTemplates_v2.0.docx
+++ b/report/ABOS_ReportTemplates_v2.0.docx
@@ -528,6 +528,8 @@
             <w:pPr>
               <w:rPr>
                 <w:rFonts w:asciiTheme="majorHAnsi" w:eastAsiaTheme="majorEastAsia" w:hAnsiTheme="majorHAnsi" w:cstheme="majorBidi"/>
+                <w:b/>
+                <w:bCs/>
                 <w:i/>
                 <w:iCs/>
                 <w:color w:val="243F60" w:themeColor="accent1" w:themeShade="7F"/>
@@ -9053,6 +9055,7 @@
               <w:outlineLvl w:val="1"/>
               <w:rPr>
                 <w:del w:id="455" w:author="Xavier Hoenner" w:date="2014-06-18T16:25:00Z"/>
+                <w:sz w:val="24"/>
               </w:rPr>
               <w:pPrChange w:id="456" w:author="Xavier Hoenner" w:date="2014-06-18T16:25:00Z">
                 <w:pPr>
@@ -9574,26 +9577,40 @@
         <w:delText>28/05</w:delText>
       </w:r>
     </w:del>
-    <w:ins w:id="495" w:author="Xavier Hoenner" w:date="2014-06-18T16:25:00Z">
-      <w:r>
-        <w:t>18/06</w:t>
+    <w:ins w:id="495" w:author="Xavier Hoenner" w:date="2014-07-02T15:08:00Z">
+      <w:r>
+        <w:fldChar w:fldCharType="begin"/>
+      </w:r>
+      <w:r>
+        <w:instrText xml:space="preserve"> TIME \@ "d/MM/yyyy" </w:instrText>
       </w:r>
     </w:ins>
-    <w:bookmarkStart w:id="496" w:name="_GoBack"/>
-    <w:bookmarkEnd w:id="496"/>
     <w:r>
-      <w:t>/</w:t>
+      <w:fldChar w:fldCharType="separate"/>
     </w:r>
-    <w:del w:id="497" w:author="Xavier Hoenner" w:date="2014-04-30T11:51:00Z">
+    <w:ins w:id="496" w:author="Xavier Hoenner" w:date="2014-07-02T15:08:00Z">
+      <w:r>
+        <w:rPr>
+          <w:noProof/>
+        </w:rPr>
+        <w:t>2/07/2014</w:t>
+      </w:r>
+      <w:r>
+        <w:fldChar w:fldCharType="end"/>
+      </w:r>
+    </w:ins>
+    <w:bookmarkStart w:id="497" w:name="_GoBack"/>
+    <w:bookmarkEnd w:id="497"/>
+    <w:del w:id="498" w:author="Xavier Hoenner" w:date="2014-07-02T15:08:00Z">
+      <w:r>
+        <w:delText>/</w:delText>
+      </w:r>
+    </w:del>
+    <w:del w:id="499" w:author="Xavier Hoenner" w:date="2014-04-30T11:51:00Z">
       <w:r>
         <w:delText>2013</w:delText>
       </w:r>
     </w:del>
-    <w:ins w:id="498" w:author="Xavier Hoenner" w:date="2014-04-30T11:51:00Z">
-      <w:r>
-        <w:t>2014</w:t>
-      </w:r>
-    </w:ins>
   </w:p>
 </w:hdr>
 </file>

</xml_diff>